<commit_message>
Updated images in design doc
</commit_message>
<xml_diff>
--- a/Slogo Team2 Design.docx
+++ b/Slogo Team2 Design.docx
@@ -1,19 +1,14 @@
 
 <file path=word/document.xml><?xml version="1.0" encoding="utf-8"?>
-<w:document xmlns:wpc="http://schemas.microsoft.com/office/word/2010/wordprocessingCanvas" xmlns:mc="http://schemas.openxmlformats.org/markup-compatibility/2006" xmlns:o="urn:schemas-microsoft-com:office:office" xmlns:r="http://schemas.openxmlformats.org/officeDocument/2006/relationships" xmlns:m="http://schemas.openxmlformats.org/officeDocument/2006/math" xmlns:v="urn:schemas-microsoft-com:vml" xmlns:wp14="http://schemas.microsoft.com/office/word/2010/wordprocessingDrawing" xmlns:wp="http://schemas.openxmlformats.org/drawingml/2006/wordprocessingDrawing" xmlns:w10="urn:schemas-microsoft-com:office:word" xmlns:w="http://schemas.openxmlformats.org/wordprocessingml/2006/main" xmlns:w14="http://schemas.microsoft.com/office/word/2010/wordml" xmlns:wpg="http://schemas.microsoft.com/office/word/2010/wordprocessingGroup" xmlns:wpi="http://schemas.microsoft.com/office/word/2010/wordprocessingInk" xmlns:wne="http://schemas.microsoft.com/office/word/2006/wordml" xmlns:wps="http://schemas.microsoft.com/office/word/2010/wordprocessingShape" mc:Ignorable="w14 wp14">
+<w:document xmlns:wpc="http://schemas.microsoft.com/office/word/2010/wordprocessingCanvas" xmlns:mo="http://schemas.microsoft.com/office/mac/office/2008/main" xmlns:mc="http://schemas.openxmlformats.org/markup-compatibility/2006" xmlns:mv="urn:schemas-microsoft-com:mac:vml" xmlns:o="urn:schemas-microsoft-com:office:office" xmlns:r="http://schemas.openxmlformats.org/officeDocument/2006/relationships" xmlns:m="http://schemas.openxmlformats.org/officeDocument/2006/math" xmlns:v="urn:schemas-microsoft-com:vml" xmlns:wp14="http://schemas.microsoft.com/office/word/2010/wordprocessingDrawing" xmlns:wp="http://schemas.openxmlformats.org/drawingml/2006/wordprocessingDrawing" xmlns:w10="urn:schemas-microsoft-com:office:word" xmlns:w="http://schemas.openxmlformats.org/wordprocessingml/2006/main" xmlns:w14="http://schemas.microsoft.com/office/word/2010/wordml" xmlns:wpg="http://schemas.microsoft.com/office/word/2010/wordprocessingGroup" xmlns:wpi="http://schemas.microsoft.com/office/word/2010/wordprocessingInk" xmlns:wne="http://schemas.microsoft.com/office/word/2006/wordml" xmlns:wps="http://schemas.microsoft.com/office/word/2010/wordprocessingShape" mc:Ignorable="w14 wp14">
   <w:background w:color="FFFFFF"/>
   <w:body>
     <w:p>
       <w:pPr>
         <w:jc w:val="center"/>
       </w:pPr>
-      <w:proofErr w:type="spellStart"/>
-      <w:r>
-        <w:t>Slogo</w:t>
-      </w:r>
-      <w:proofErr w:type="spellEnd"/>
-      <w:r>
-        <w:t xml:space="preserve"> Team 2 Design Document</w:t>
+      <w:r>
+        <w:t>Slogo Team 2 Design Document</w:t>
       </w:r>
     </w:p>
     <w:p>
@@ -23,45 +18,17 @@
     </w:p>
     <w:p>
       <w:r>
-        <w:t xml:space="preserve">Team Members: Sean Wareham, Elder M. Yoshida, Ryan </w:t>
-      </w:r>
-      <w:proofErr w:type="spellStart"/>
-      <w:r>
-        <w:t>Fishel</w:t>
-      </w:r>
-      <w:proofErr w:type="spellEnd"/>
-      <w:r>
-        <w:t xml:space="preserve">, Scott Valentine, </w:t>
-      </w:r>
-      <w:proofErr w:type="spellStart"/>
-      <w:r>
-        <w:t>Ellango</w:t>
-      </w:r>
-      <w:proofErr w:type="spellEnd"/>
-      <w:r>
-        <w:t xml:space="preserve"> </w:t>
-      </w:r>
-      <w:proofErr w:type="spellStart"/>
-      <w:r>
-        <w:t>Jothimurugesan</w:t>
-      </w:r>
-      <w:proofErr w:type="spellEnd"/>
+        <w:t>Team Members: Sean Wareham, Elder M. Yoshida, Ryan Fishel, Scott Valentine, Ellango Jothimurugesan</w:t>
+      </w:r>
     </w:p>
     <w:p/>
     <w:p>
-      <w:proofErr w:type="spellStart"/>
-      <w:r>
-        <w:t>Git</w:t>
-      </w:r>
-      <w:proofErr w:type="spellEnd"/>
-      <w:r>
-        <w:t xml:space="preserve"> Repository: </w:t>
+      <w:r>
+        <w:t xml:space="preserve">Git Repository: </w:t>
       </w:r>
       <w:r>
         <w:t>https://github.com/srwareham/SLogo.git</w:t>
       </w:r>
-      <w:bookmarkStart w:id="0" w:name="_GoBack"/>
-      <w:bookmarkEnd w:id="0"/>
     </w:p>
     <w:p/>
     <w:p>
@@ -70,53 +37,8 @@
       </w:r>
     </w:p>
     <w:p>
-      <w:proofErr w:type="spellStart"/>
-      <w:r>
-        <w:t>SLogo</w:t>
-      </w:r>
-      <w:proofErr w:type="spellEnd"/>
-      <w:r>
-        <w:t xml:space="preserve"> is an implementation of a </w:t>
-      </w:r>
-      <w:proofErr w:type="gramStart"/>
-      <w:r>
-        <w:t>much simplified</w:t>
-      </w:r>
-      <w:proofErr w:type="gramEnd"/>
-      <w:r>
-        <w:t xml:space="preserve"> version of Logo. "Simple Logo", which retains the features most commonly used by beginning users so that it can be used to provide an introduction to computer programming.  Our program </w:t>
-      </w:r>
-      <w:proofErr w:type="gramStart"/>
-      <w:r>
-        <w:t>will be split</w:t>
-      </w:r>
-      <w:proofErr w:type="gramEnd"/>
-      <w:r>
-        <w:t xml:space="preserve"> into modules of Model and View so that we can split into </w:t>
-      </w:r>
-      <w:proofErr w:type="spellStart"/>
-      <w:r>
-        <w:t>subteams</w:t>
-      </w:r>
-      <w:proofErr w:type="spellEnd"/>
-      <w:r>
-        <w:t xml:space="preserve"> and work independently.  </w:t>
-      </w:r>
-      <w:proofErr w:type="gramStart"/>
-      <w:r>
-        <w:t>The View team will be handled by Elder and Sean</w:t>
-      </w:r>
-      <w:proofErr w:type="gramEnd"/>
-      <w:r>
-        <w:t xml:space="preserve">, and the Model team will be handled by </w:t>
-      </w:r>
-      <w:proofErr w:type="spellStart"/>
-      <w:r>
-        <w:t>Ellango</w:t>
-      </w:r>
-      <w:proofErr w:type="spellEnd"/>
-      <w:r>
-        <w:t>, Ryan, and Scott.</w:t>
+      <w:r>
+        <w:t>SLogo is an implementation of a much simplified version of Logo. "Simple Logo", which retains the features most commonly used by beginning users so that it can be used to provide an introduction to computer programming.  Our program will be split into modules of Model and View so that we can split into subteams and work independently.  The View team will be handled by Elder and Sean, and the Model team will be handled by Ellango, Ryan, and Scott.</w:t>
       </w:r>
     </w:p>
     <w:p/>
@@ -127,211 +49,24 @@
     </w:p>
     <w:p>
       <w:r>
-        <w:t>Example: The user enters ‘</w:t>
-      </w:r>
-      <w:proofErr w:type="spellStart"/>
-      <w:r>
-        <w:t>fd</w:t>
-      </w:r>
-      <w:proofErr w:type="spellEnd"/>
-      <w:r>
-        <w:t xml:space="preserve"> 50’</w:t>
-      </w:r>
-    </w:p>
-    <w:p>
-      <w:r>
-        <w:t xml:space="preserve">The view has an </w:t>
-      </w:r>
-      <w:proofErr w:type="spellStart"/>
-      <w:r>
-        <w:t>ActionListener</w:t>
-      </w:r>
-      <w:proofErr w:type="spellEnd"/>
-      <w:r>
-        <w:t xml:space="preserve"> that waits for the user to click the Submit button for commands that they have entered, and the </w:t>
-      </w:r>
-      <w:proofErr w:type="spellStart"/>
-      <w:r>
-        <w:t>actionPerformed</w:t>
-      </w:r>
-      <w:proofErr w:type="spellEnd"/>
-      <w:r>
-        <w:t xml:space="preserve"> method runs </w:t>
-      </w:r>
-      <w:proofErr w:type="spellStart"/>
-      <w:proofErr w:type="gramStart"/>
-      <w:r>
-        <w:t>myController.sendString</w:t>
-      </w:r>
-      <w:proofErr w:type="spellEnd"/>
-      <w:r>
-        <w:t>(</w:t>
-      </w:r>
-      <w:proofErr w:type="gramEnd"/>
-      <w:r>
-        <w:t>“</w:t>
-      </w:r>
-      <w:proofErr w:type="spellStart"/>
-      <w:r>
-        <w:t>fd</w:t>
-      </w:r>
-      <w:proofErr w:type="spellEnd"/>
-      <w:r>
-        <w:t xml:space="preserve"> 50”).  The Controller then hands off the action to the Parser, by calling </w:t>
-      </w:r>
-      <w:proofErr w:type="spellStart"/>
-      <w:proofErr w:type="gramStart"/>
-      <w:r>
-        <w:t>myParser.generateInstruction</w:t>
-      </w:r>
-      <w:proofErr w:type="spellEnd"/>
-      <w:r>
-        <w:t>(</w:t>
-      </w:r>
-      <w:proofErr w:type="gramEnd"/>
-      <w:r>
-        <w:t>“</w:t>
-      </w:r>
-      <w:proofErr w:type="spellStart"/>
-      <w:r>
-        <w:t>fd</w:t>
-      </w:r>
-      <w:proofErr w:type="spellEnd"/>
-      <w:r>
-        <w:t xml:space="preserve"> 50”), which returns an object of type </w:t>
-      </w:r>
-      <w:proofErr w:type="spellStart"/>
-      <w:r>
-        <w:t>ForwardInstruction</w:t>
-      </w:r>
-      <w:proofErr w:type="spellEnd"/>
-      <w:r>
-        <w:t xml:space="preserve"> to the Controller.  The Controller then tells the instruction to execute itself, with </w:t>
-      </w:r>
-      <w:proofErr w:type="spellStart"/>
-      <w:proofErr w:type="gramStart"/>
-      <w:r>
-        <w:t>runInstruction</w:t>
-      </w:r>
-      <w:proofErr w:type="spellEnd"/>
-      <w:r>
-        <w:t>(</w:t>
-      </w:r>
-      <w:proofErr w:type="spellStart"/>
-      <w:proofErr w:type="gramEnd"/>
-      <w:r>
-        <w:t>parsedInstruction</w:t>
-      </w:r>
-      <w:proofErr w:type="spellEnd"/>
-      <w:r>
-        <w:t xml:space="preserve">, </w:t>
-      </w:r>
-      <w:proofErr w:type="spellStart"/>
-      <w:r>
-        <w:t>myModel</w:t>
-      </w:r>
-      <w:proofErr w:type="spellEnd"/>
-      <w:r>
-        <w:t xml:space="preserve">), and tells the Model to update with the command by creating a new Vector v and moving the turtle with </w:t>
-      </w:r>
-      <w:proofErr w:type="spellStart"/>
-      <w:r>
-        <w:t>myTurtle.translate</w:t>
-      </w:r>
-      <w:proofErr w:type="spellEnd"/>
-      <w:r>
-        <w:t>(v).  The Canvas will then paint the result of this action.</w:t>
+        <w:t>Example: The user enters ‘fd 50’</w:t>
+      </w:r>
+    </w:p>
+    <w:p>
+      <w:r>
+        <w:t>The view has an ActionListener that waits for the user to click the Submit button for commands that they have entered, and the actionPerformed method runs myController.sendString(“fd 50”).  The Controller then hands off the action to the Parser, by calling myParser.generateInstruction(“fd 50”), which returns an object of type ForwardInstruction to the Controller.  The Controller then tells the instruction to execute itself, with runInstruction(parsedInstruction, myModel), and tells the Model to update with the command by creating a new Vector v and moving the turtle with myTurtle.translate(v).  The Canvas will then paint the result of this action.</w:t>
       </w:r>
     </w:p>
     <w:p/>
     <w:p/>
     <w:p>
       <w:r>
-        <w:t>Example 2: The user enters “</w:t>
-      </w:r>
-      <w:proofErr w:type="spellStart"/>
-      <w:r>
-        <w:t>fwd</w:t>
-      </w:r>
-      <w:proofErr w:type="spellEnd"/>
-      <w:r>
-        <w:t xml:space="preserve"> 50”, an invalid code</w:t>
-      </w:r>
-    </w:p>
-    <w:p>
-      <w:r>
-        <w:t>The process for forwarding the String “</w:t>
-      </w:r>
-      <w:proofErr w:type="spellStart"/>
-      <w:r>
-        <w:t>fwd</w:t>
-      </w:r>
-      <w:proofErr w:type="spellEnd"/>
-      <w:r>
-        <w:t xml:space="preserve"> 50” to the Controller class until it reaches the function </w:t>
-      </w:r>
-      <w:proofErr w:type="spellStart"/>
-      <w:proofErr w:type="gramStart"/>
-      <w:r>
-        <w:t>myParser.generateInstruction</w:t>
-      </w:r>
-      <w:proofErr w:type="spellEnd"/>
-      <w:r>
-        <w:t>(</w:t>
-      </w:r>
-      <w:proofErr w:type="gramEnd"/>
-      <w:r>
-        <w:t>“</w:t>
-      </w:r>
-      <w:proofErr w:type="spellStart"/>
-      <w:r>
-        <w:t>fwd</w:t>
-      </w:r>
-      <w:proofErr w:type="spellEnd"/>
-      <w:r>
-        <w:t xml:space="preserve"> 50”). At this </w:t>
-      </w:r>
-      <w:proofErr w:type="gramStart"/>
-      <w:r>
-        <w:t>point</w:t>
-      </w:r>
-      <w:proofErr w:type="gramEnd"/>
-      <w:r>
-        <w:t xml:space="preserve"> the Parser will not be able to find the instruction “</w:t>
-      </w:r>
-      <w:proofErr w:type="spellStart"/>
-      <w:r>
-        <w:t>fwd</w:t>
-      </w:r>
-      <w:proofErr w:type="spellEnd"/>
-      <w:r>
-        <w:t xml:space="preserve">” in its function map and then it will throw an </w:t>
-      </w:r>
-      <w:proofErr w:type="spellStart"/>
-      <w:r>
-        <w:t>IllegalInstructionException</w:t>
-      </w:r>
-      <w:proofErr w:type="spellEnd"/>
-      <w:r>
-        <w:t xml:space="preserve"> from the exceptions package.  It then tells the Model to tell the View to display the error with </w:t>
-      </w:r>
-      <w:proofErr w:type="spellStart"/>
-      <w:proofErr w:type="gramStart"/>
-      <w:r>
-        <w:t>myModel.displayMessage</w:t>
-      </w:r>
-      <w:proofErr w:type="spellEnd"/>
-      <w:r>
-        <w:t>(</w:t>
-      </w:r>
-      <w:proofErr w:type="spellStart"/>
-      <w:proofErr w:type="gramEnd"/>
-      <w:r>
-        <w:t>exception.toString</w:t>
-      </w:r>
-      <w:proofErr w:type="spellEnd"/>
-      <w:r>
-        <w:t>())</w:t>
+        <w:t>Example 2: The user enters “fwd 50”, an invalid code</w:t>
+      </w:r>
+    </w:p>
+    <w:p>
+      <w:r>
+        <w:t>The process for forwarding the String “fwd 50” to the Controller class until it reaches the function myParser.generateInstruction(“fwd 50”). At this point the Parser will not be able to find the instruction “fwd” in its function map and then it will throw an IllegalInstructionException from the exceptions package.  It then tells the Model to tell the View to display the error with myModel.displayMessage(exception.toString())</w:t>
       </w:r>
     </w:p>
     <w:p/>
@@ -385,13 +120,8 @@
         </w:numPr>
         <w:ind w:hanging="359"/>
       </w:pPr>
-      <w:proofErr w:type="spellStart"/>
-      <w:r>
-        <w:t>view.setController</w:t>
-      </w:r>
-      <w:proofErr w:type="spellEnd"/>
-      <w:r>
-        <w:t>(controller)</w:t>
+      <w:r>
+        <w:t>view.setController(controller)</w:t>
       </w:r>
     </w:p>
     <w:p>
@@ -431,13 +161,8 @@
         </w:numPr>
         <w:ind w:hanging="359"/>
       </w:pPr>
-      <w:proofErr w:type="gramStart"/>
-      <w:r>
-        <w:t>Tells Model and Parser to do appropriate actions.</w:t>
-      </w:r>
-      <w:proofErr w:type="gramEnd"/>
-      <w:r>
-        <w:t xml:space="preserve"> It serves as a layer between the View and the concrete actions it requests.</w:t>
+      <w:r>
+        <w:t>Tells Model and Parser to do appropriate actions. It serves as a layer between the View and the concrete actions it requests.</w:t>
       </w:r>
     </w:p>
     <w:p>
@@ -450,15 +175,7 @@
       </w:pPr>
       <w:r>
         <w:lastRenderedPageBreak/>
-        <w:t xml:space="preserve">public Instruction </w:t>
-      </w:r>
-      <w:proofErr w:type="spellStart"/>
-      <w:r>
-        <w:t>sendString</w:t>
-      </w:r>
-      <w:proofErr w:type="spellEnd"/>
-      <w:r>
-        <w:t>(String s)</w:t>
+        <w:t>public Instruction sendString(String s)</w:t>
       </w:r>
     </w:p>
     <w:p>
@@ -482,31 +199,7 @@
         <w:ind w:hanging="359"/>
       </w:pPr>
       <w:r>
-        <w:t xml:space="preserve">public void </w:t>
-      </w:r>
-      <w:proofErr w:type="spellStart"/>
-      <w:r>
-        <w:t>saveState</w:t>
-      </w:r>
-      <w:proofErr w:type="spellEnd"/>
-      <w:r>
-        <w:t>(</w:t>
-      </w:r>
-      <w:proofErr w:type="spellStart"/>
-      <w:r>
-        <w:t>FileWriter</w:t>
-      </w:r>
-      <w:proofErr w:type="spellEnd"/>
-      <w:r>
-        <w:t xml:space="preserve"> </w:t>
-      </w:r>
-      <w:proofErr w:type="spellStart"/>
-      <w:r>
-        <w:t>fw</w:t>
-      </w:r>
-      <w:proofErr w:type="spellEnd"/>
-      <w:r>
-        <w:t>)</w:t>
+        <w:t>public void saveState(FileWriter fw)</w:t>
       </w:r>
     </w:p>
     <w:p>
@@ -530,15 +223,7 @@
         <w:ind w:hanging="359"/>
       </w:pPr>
       <w:r>
-        <w:t xml:space="preserve">public void </w:t>
-      </w:r>
-      <w:proofErr w:type="spellStart"/>
-      <w:r>
-        <w:t>loadState</w:t>
-      </w:r>
-      <w:proofErr w:type="spellEnd"/>
-      <w:r>
-        <w:t>(File f)</w:t>
+        <w:t>public void loadState(File f)</w:t>
       </w:r>
     </w:p>
     <w:p>
@@ -573,11 +258,9 @@
         </w:numPr>
         <w:ind w:hanging="359"/>
       </w:pPr>
-      <w:proofErr w:type="gramStart"/>
       <w:r>
         <w:t>Tells the Parser and Model to clear their state.</w:t>
       </w:r>
-      <w:proofErr w:type="gramEnd"/>
     </w:p>
     <w:p>
       <w:pPr>
@@ -588,31 +271,7 @@
         <w:ind w:hanging="359"/>
       </w:pPr>
       <w:r>
-        <w:t xml:space="preserve">public void </w:t>
-      </w:r>
-      <w:proofErr w:type="spellStart"/>
-      <w:r>
-        <w:t>runInstruction</w:t>
-      </w:r>
-      <w:proofErr w:type="spellEnd"/>
-      <w:r>
-        <w:t xml:space="preserve">(Instruction </w:t>
-      </w:r>
-      <w:proofErr w:type="spellStart"/>
-      <w:r>
-        <w:t>instr</w:t>
-      </w:r>
-      <w:proofErr w:type="spellEnd"/>
-      <w:r>
-        <w:t xml:space="preserve">, Model </w:t>
-      </w:r>
-      <w:proofErr w:type="spellStart"/>
-      <w:r>
-        <w:t>myModel</w:t>
-      </w:r>
-      <w:proofErr w:type="spellEnd"/>
-      <w:r>
-        <w:t>)</w:t>
+        <w:t>public void runInstruction(Instruction instr, Model myModel)</w:t>
       </w:r>
     </w:p>
     <w:p>
@@ -623,13 +282,8 @@
         </w:numPr>
         <w:ind w:hanging="359"/>
       </w:pPr>
-      <w:proofErr w:type="gramStart"/>
-      <w:r>
-        <w:t>executes</w:t>
-      </w:r>
-      <w:proofErr w:type="gramEnd"/>
-      <w:r>
-        <w:t xml:space="preserve"> the specific instruction and correspondingly updates the model.</w:t>
+      <w:r>
+        <w:t>executes the specific instruction and correspondingly updates the model.</w:t>
       </w:r>
     </w:p>
     <w:p>
@@ -677,15 +331,7 @@
         <w:ind w:hanging="359"/>
       </w:pPr>
       <w:r>
-        <w:t xml:space="preserve">public Instruction </w:t>
-      </w:r>
-      <w:proofErr w:type="spellStart"/>
-      <w:r>
-        <w:t>generateInstruction</w:t>
-      </w:r>
-      <w:proofErr w:type="spellEnd"/>
-      <w:r>
-        <w:t>(String s)</w:t>
+        <w:t>public Instruction generateInstruction(String s)</w:t>
       </w:r>
     </w:p>
     <w:p>
@@ -709,31 +355,7 @@
         <w:ind w:hanging="359"/>
       </w:pPr>
       <w:r>
-        <w:t xml:space="preserve">public void </w:t>
-      </w:r>
-      <w:proofErr w:type="spellStart"/>
-      <w:r>
-        <w:t>saveWorkspace</w:t>
-      </w:r>
-      <w:proofErr w:type="spellEnd"/>
-      <w:r>
-        <w:t>(</w:t>
-      </w:r>
-      <w:proofErr w:type="spellStart"/>
-      <w:r>
-        <w:t>FileWriter</w:t>
-      </w:r>
-      <w:proofErr w:type="spellEnd"/>
-      <w:r>
-        <w:t xml:space="preserve"> </w:t>
-      </w:r>
-      <w:proofErr w:type="spellStart"/>
-      <w:r>
-        <w:t>fw</w:t>
-      </w:r>
-      <w:proofErr w:type="spellEnd"/>
-      <w:r>
-        <w:t>)</w:t>
+        <w:t>public void saveWorkspace(FileWriter fw)</w:t>
       </w:r>
     </w:p>
     <w:p>
@@ -757,15 +379,7 @@
         <w:ind w:hanging="359"/>
       </w:pPr>
       <w:r>
-        <w:t xml:space="preserve">public void </w:t>
-      </w:r>
-      <w:proofErr w:type="spellStart"/>
-      <w:r>
-        <w:t>loadWorkspace</w:t>
-      </w:r>
-      <w:proofErr w:type="spellEnd"/>
-      <w:r>
-        <w:t>(File f)</w:t>
+        <w:t>public void loadWorkspace(File f)</w:t>
       </w:r>
     </w:p>
     <w:p>
@@ -824,11 +438,9 @@
         </w:numPr>
         <w:ind w:hanging="359"/>
       </w:pPr>
-      <w:proofErr w:type="spellStart"/>
       <w:r>
         <w:t>myTurtle</w:t>
       </w:r>
-      <w:proofErr w:type="spellEnd"/>
     </w:p>
     <w:p>
       <w:pPr>
@@ -839,13 +451,8 @@
         <w:ind w:hanging="359"/>
       </w:pPr>
       <w:r>
-        <w:t xml:space="preserve">Collection &lt;Line&gt; </w:t>
-      </w:r>
-      <w:proofErr w:type="spellStart"/>
-      <w:r>
-        <w:t>myLines</w:t>
-      </w:r>
-      <w:proofErr w:type="spellEnd"/>
+        <w:t>Collection &lt;Line&gt; myLines</w:t>
+      </w:r>
     </w:p>
     <w:p>
       <w:pPr>
@@ -855,15 +462,8 @@
         </w:numPr>
         <w:ind w:hanging="359"/>
       </w:pPr>
-      <w:proofErr w:type="spellStart"/>
-      <w:proofErr w:type="gramStart"/>
-      <w:r>
-        <w:t>myView</w:t>
-      </w:r>
-      <w:proofErr w:type="spellEnd"/>
-      <w:proofErr w:type="gramEnd"/>
-      <w:r>
-        <w:t>.</w:t>
+      <w:r>
+        <w:t>myView.</w:t>
       </w:r>
     </w:p>
     <w:p>
@@ -923,15 +523,7 @@
         <w:ind w:hanging="359"/>
       </w:pPr>
       <w:r>
-        <w:t xml:space="preserve">public void </w:t>
-      </w:r>
-      <w:proofErr w:type="spellStart"/>
-      <w:r>
-        <w:t>addLine</w:t>
-      </w:r>
-      <w:proofErr w:type="spellEnd"/>
-      <w:r>
-        <w:t>(Line line)</w:t>
+        <w:t>public void addLine(Line line)</w:t>
       </w:r>
     </w:p>
     <w:p>
@@ -955,15 +547,7 @@
         <w:ind w:hanging="359"/>
       </w:pPr>
       <w:r>
-        <w:t xml:space="preserve">public void </w:t>
-      </w:r>
-      <w:proofErr w:type="spellStart"/>
-      <w:r>
-        <w:t>clearLines</w:t>
-      </w:r>
-      <w:proofErr w:type="spellEnd"/>
-      <w:r>
-        <w:t>()</w:t>
+        <w:t>public void clearLines()</w:t>
       </w:r>
     </w:p>
     <w:p>
@@ -987,15 +571,7 @@
         <w:ind w:hanging="359"/>
       </w:pPr>
       <w:r>
-        <w:t xml:space="preserve">public void </w:t>
-      </w:r>
-      <w:proofErr w:type="spellStart"/>
-      <w:r>
-        <w:t>displayMessage</w:t>
-      </w:r>
-      <w:proofErr w:type="spellEnd"/>
-      <w:r>
-        <w:t>(String s)</w:t>
+        <w:t>public void displayMessage(String s)</w:t>
       </w:r>
     </w:p>
     <w:p>
@@ -1006,11 +582,9 @@
         </w:numPr>
         <w:ind w:hanging="359"/>
       </w:pPr>
-      <w:proofErr w:type="gramStart"/>
       <w:r>
         <w:t>Tells the View to display a string.</w:t>
       </w:r>
-      <w:proofErr w:type="gramEnd"/>
     </w:p>
     <w:p>
       <w:pPr>
@@ -1070,15 +644,7 @@
         <w:ind w:hanging="359"/>
       </w:pPr>
       <w:r>
-        <w:t xml:space="preserve">updates </w:t>
-      </w:r>
-      <w:proofErr w:type="spellStart"/>
-      <w:r>
-        <w:t>ValueText</w:t>
-      </w:r>
-      <w:proofErr w:type="spellEnd"/>
-      <w:r>
-        <w:t xml:space="preserve"> with coordinate position and heading</w:t>
+        <w:t>updates ValueText with coordinate position and heading</w:t>
       </w:r>
     </w:p>
     <w:p>
@@ -1090,15 +656,7 @@
         <w:ind w:hanging="359"/>
       </w:pPr>
       <w:r>
-        <w:t xml:space="preserve">public void </w:t>
-      </w:r>
-      <w:proofErr w:type="spellStart"/>
-      <w:r>
-        <w:t>togglePen</w:t>
-      </w:r>
-      <w:proofErr w:type="spellEnd"/>
-      <w:r>
-        <w:t>()</w:t>
+        <w:t>public void togglePen()</w:t>
       </w:r>
     </w:p>
     <w:p>
@@ -1110,21 +668,8 @@
         <w:ind w:hanging="359"/>
       </w:pPr>
       <w:r>
-        <w:t xml:space="preserve">flips </w:t>
-      </w:r>
-      <w:proofErr w:type="spellStart"/>
-      <w:r>
-        <w:t>boolean</w:t>
-      </w:r>
-      <w:proofErr w:type="spellEnd"/>
-      <w:r>
-        <w:t xml:space="preserve"> </w:t>
-      </w:r>
-      <w:proofErr w:type="spellStart"/>
-      <w:r>
-        <w:t>isPenDown</w:t>
-      </w:r>
-      <w:proofErr w:type="spellEnd"/>
+        <w:t>flips boolean isPenDown</w:t>
+      </w:r>
     </w:p>
     <w:p>
       <w:pPr>
@@ -1218,21 +763,8 @@
         </w:numPr>
         <w:ind w:hanging="359"/>
       </w:pPr>
-      <w:proofErr w:type="gramStart"/>
-      <w:r>
-        <w:t xml:space="preserve">An abstract class for all instructions in the </w:t>
-      </w:r>
-      <w:proofErr w:type="spellStart"/>
-      <w:r>
-        <w:t>SLogo</w:t>
-      </w:r>
-      <w:proofErr w:type="spellEnd"/>
-      <w:r>
-        <w:t xml:space="preserve"> library.</w:t>
-      </w:r>
-      <w:proofErr w:type="gramEnd"/>
-      <w:r>
-        <w:t xml:space="preserve">  </w:t>
+      <w:r>
+        <w:t xml:space="preserve">An abstract class for all instructions in the SLogo library.  </w:t>
       </w:r>
     </w:p>
     <w:p>
@@ -1291,11 +823,9 @@
         </w:numPr>
         <w:ind w:hanging="359"/>
       </w:pPr>
-      <w:proofErr w:type="spellStart"/>
       <w:r>
         <w:t>OutOfBoundsException</w:t>
       </w:r>
-      <w:proofErr w:type="spellEnd"/>
     </w:p>
     <w:p>
       <w:pPr>
@@ -1306,15 +836,7 @@
         <w:ind w:hanging="359"/>
       </w:pPr>
       <w:r>
-        <w:t xml:space="preserve">Overrides </w:t>
-      </w:r>
-      <w:proofErr w:type="spellStart"/>
-      <w:r>
-        <w:t>toString</w:t>
-      </w:r>
-      <w:proofErr w:type="spellEnd"/>
-      <w:r>
-        <w:t>()</w:t>
+        <w:t>Overrides toString()</w:t>
       </w:r>
     </w:p>
     <w:p>
@@ -1325,11 +847,9 @@
         </w:numPr>
         <w:ind w:hanging="359"/>
       </w:pPr>
-      <w:proofErr w:type="spellStart"/>
       <w:r>
         <w:t>IllegalInstuction</w:t>
       </w:r>
-      <w:proofErr w:type="spellEnd"/>
     </w:p>
     <w:p>
       <w:pPr>
@@ -1340,15 +860,7 @@
         <w:ind w:hanging="359"/>
       </w:pPr>
       <w:r>
-        <w:t xml:space="preserve">Overrides </w:t>
-      </w:r>
-      <w:proofErr w:type="spellStart"/>
-      <w:r>
-        <w:t>toString</w:t>
-      </w:r>
-      <w:proofErr w:type="spellEnd"/>
-      <w:r>
-        <w:t>()</w:t>
+        <w:t>Overrides toString()</w:t>
       </w:r>
     </w:p>
     <w:p>
@@ -1359,11 +871,9 @@
         </w:numPr>
         <w:ind w:hanging="359"/>
       </w:pPr>
-      <w:proofErr w:type="spellStart"/>
       <w:r>
         <w:t>IncorrectFileFormat</w:t>
       </w:r>
-      <w:proofErr w:type="spellEnd"/>
     </w:p>
     <w:p>
       <w:pPr>
@@ -1374,15 +884,7 @@
         <w:ind w:hanging="359"/>
       </w:pPr>
       <w:r>
-        <w:t xml:space="preserve">Overrides </w:t>
-      </w:r>
-      <w:proofErr w:type="spellStart"/>
-      <w:r>
-        <w:t>toString</w:t>
-      </w:r>
-      <w:proofErr w:type="spellEnd"/>
-      <w:r>
-        <w:t>()</w:t>
+        <w:t>Overrides toString()</w:t>
       </w:r>
     </w:p>
     <w:p>
@@ -1410,13 +912,8 @@
         </w:numPr>
         <w:ind w:hanging="359"/>
       </w:pPr>
-      <w:proofErr w:type="gramStart"/>
-      <w:r>
-        <w:t>Highest level of the view.</w:t>
-      </w:r>
-      <w:proofErr w:type="gramEnd"/>
-      <w:r>
-        <w:t xml:space="preserve">  All visible elements are contained within this.</w:t>
+      <w:r>
+        <w:t>Highest level of the view.  All visible elements are contained within this.</w:t>
       </w:r>
     </w:p>
     <w:p>
@@ -1452,15 +949,7 @@
         <w:ind w:hanging="359"/>
       </w:pPr>
       <w:r>
-        <w:t xml:space="preserve">public void </w:t>
-      </w:r>
-      <w:proofErr w:type="spellStart"/>
-      <w:r>
-        <w:t>displayText</w:t>
-      </w:r>
-      <w:proofErr w:type="spellEnd"/>
-      <w:r>
-        <w:t>(String text)</w:t>
+        <w:t>public void displayText(String text)</w:t>
       </w:r>
     </w:p>
     <w:p>
@@ -1472,15 +961,7 @@
         <w:ind w:hanging="359"/>
       </w:pPr>
       <w:r>
-        <w:t xml:space="preserve">This method </w:t>
-      </w:r>
-      <w:proofErr w:type="gramStart"/>
-      <w:r>
-        <w:t>will be used</w:t>
-      </w:r>
-      <w:proofErr w:type="gramEnd"/>
-      <w:r>
-        <w:t xml:space="preserve"> to display textual information to the user via the GUI.  This data can be exemplified by the Turtle’s current position/ heading as well as Error Messages</w:t>
+        <w:t>This method will be used to display textual information to the user via the GUI.  This data can be exemplified by the Turtle’s current position/ heading as well as Error Messages</w:t>
       </w:r>
     </w:p>
     <w:p>
@@ -1492,15 +973,7 @@
         <w:ind w:hanging="359"/>
       </w:pPr>
       <w:r>
-        <w:t xml:space="preserve">public void </w:t>
-      </w:r>
-      <w:proofErr w:type="spellStart"/>
-      <w:r>
-        <w:t>setController</w:t>
-      </w:r>
-      <w:proofErr w:type="spellEnd"/>
-      <w:r>
-        <w:t>(Controller controller)</w:t>
+        <w:t>public void setController(Controller controller)</w:t>
       </w:r>
     </w:p>
     <w:p>
@@ -1548,13 +1021,8 @@
         <w:ind w:hanging="359"/>
       </w:pPr>
       <w:r>
-        <w:t xml:space="preserve">Is the working environment for </w:t>
-      </w:r>
-      <w:proofErr w:type="gramStart"/>
-      <w:r>
-        <w:t>turtle.</w:t>
-      </w:r>
-      <w:proofErr w:type="gramEnd"/>
+        <w:t>Is the working environment for turtle.</w:t>
+      </w:r>
     </w:p>
     <w:p>
       <w:pPr>
@@ -1589,15 +1057,7 @@
         <w:ind w:hanging="359"/>
       </w:pPr>
       <w:r>
-        <w:t xml:space="preserve">public void </w:t>
-      </w:r>
-      <w:proofErr w:type="spellStart"/>
-      <w:r>
-        <w:t>paintComponent</w:t>
-      </w:r>
-      <w:proofErr w:type="spellEnd"/>
-      <w:r>
-        <w:t>(Graphics2D pen)</w:t>
+        <w:t>public void paintComponent(Graphics2D pen)</w:t>
       </w:r>
     </w:p>
     <w:p>
@@ -1632,11 +1092,9 @@
         </w:numPr>
         <w:ind w:hanging="359"/>
       </w:pPr>
-      <w:proofErr w:type="gramStart"/>
       <w:r>
         <w:t>Tells the model to update the simulation.</w:t>
       </w:r>
-      <w:proofErr w:type="gramEnd"/>
     </w:p>
     <w:p>
       <w:r>
@@ -1674,13 +1132,8 @@
     </w:p>
     <w:p>
       <w:r>
-        <w:t xml:space="preserve">“New” will open a new view instance.  “Save” will save the current workspace--the variables and user defined methods only-- by opening a file explorer and prompting for a name.  “Load” will open a file explorer and allow a user to choose a file of user defined variables and functions set into the current workspace. “Clear” will clear all on-screen material as well as any user defined variables or functions.  The canvas, the history, and the console </w:t>
-      </w:r>
-      <w:proofErr w:type="gramStart"/>
-      <w:r>
-        <w:t>are all cleared</w:t>
-      </w:r>
-      <w:proofErr w:type="gramEnd"/>
+        <w:t>“New” will open a new view instance.  “Save” will save the current workspace--the variables and user defined methods only-- by opening a file explorer and prompting for a name.  “Load” will open a file explorer and allow a user to choose a file of user defined variables and functions set into the current workspace. “Clear” will clear all on-screen material as well as any user defined variables or functions.  The canvas, the history, and the console are all cleared</w:t>
+      </w:r>
     </w:p>
     <w:p/>
     <w:p>
@@ -1690,20 +1143,7 @@
     </w:p>
     <w:p>
       <w:r>
-        <w:t xml:space="preserve">The canvas will be the onscreen representation of the turtle and all lines drawn.  The canvas will also contain a textual representation of the turtle in the form of (x-coordinate, y-coordinate, heading based on degrees counter clockwise from the positive x-axis). Coordinates are based from the </w:t>
-      </w:r>
-      <w:proofErr w:type="spellStart"/>
-      <w:r>
-        <w:t>origin</w:t>
-      </w:r>
-      <w:proofErr w:type="gramStart"/>
-      <w:r>
-        <w:t>,the</w:t>
-      </w:r>
-      <w:proofErr w:type="spellEnd"/>
-      <w:proofErr w:type="gramEnd"/>
-      <w:r>
-        <w:t xml:space="preserve"> center of the canvas, (0,0).</w:t>
+        <w:t>The canvas will be the onscreen representation of the turtle and all lines drawn.  The canvas will also contain a textual representation of the turtle in the form of (x-coordinate, y-coordinate, heading based on degrees counter clockwise from the positive x-axis). Coordinates are based from the origin,the center of the canvas, (0,0).</w:t>
       </w:r>
     </w:p>
     <w:p/>
@@ -1714,44 +1154,12 @@
     </w:p>
     <w:p>
       <w:r>
-        <w:t xml:space="preserve">The console is a </w:t>
-      </w:r>
-      <w:proofErr w:type="gramStart"/>
-      <w:r>
-        <w:t>java swing text area</w:t>
-      </w:r>
-      <w:proofErr w:type="gramEnd"/>
-      <w:r>
-        <w:t xml:space="preserve"> composed of multiple lines where a user can enter text.  </w:t>
-      </w:r>
-    </w:p>
-    <w:p>
-      <w:r>
-        <w:t xml:space="preserve">The user can enter multiple lines of commands that </w:t>
-      </w:r>
-      <w:proofErr w:type="gramStart"/>
-      <w:r>
-        <w:t>will not be processed</w:t>
-      </w:r>
-      <w:proofErr w:type="gramEnd"/>
-      <w:r>
-        <w:t xml:space="preserve"> until the “submit” button is pressed. Commands entered in this text field </w:t>
-      </w:r>
-      <w:proofErr w:type="gramStart"/>
-      <w:r>
-        <w:t>will be applied</w:t>
-      </w:r>
-      <w:proofErr w:type="gramEnd"/>
-      <w:r>
-        <w:t xml:space="preserve"> to the simulation’s current state.  That is, if the same commands </w:t>
-      </w:r>
-      <w:proofErr w:type="gramStart"/>
-      <w:r>
-        <w:t>are submitted</w:t>
-      </w:r>
-      <w:proofErr w:type="gramEnd"/>
-      <w:r>
-        <w:t xml:space="preserve"> twice, they will be repeated as though they were new commands.</w:t>
+        <w:t xml:space="preserve">The console is a java swing text area composed of multiple lines where a user can enter text.  </w:t>
+      </w:r>
+    </w:p>
+    <w:p>
+      <w:r>
+        <w:t>The user can enter multiple lines of commands that will not be processed until the “submit” button is pressed. Commands entered in this text field will be applied to the simulation’s current state.  That is, if the same commands are submitted twice, they will be repeated as though they were new commands.</w:t>
       </w:r>
     </w:p>
     <w:p>
@@ -1777,20 +1185,7 @@
         <w:ind w:left="720"/>
       </w:pPr>
       <w:r>
-        <w:t xml:space="preserve">The “Submit” will call </w:t>
-      </w:r>
-      <w:proofErr w:type="spellStart"/>
-      <w:proofErr w:type="gramStart"/>
-      <w:r>
-        <w:t>Controller.sendString</w:t>
-      </w:r>
-      <w:proofErr w:type="spellEnd"/>
-      <w:r>
-        <w:t>(</w:t>
-      </w:r>
-      <w:proofErr w:type="gramEnd"/>
-      <w:r>
-        <w:t>String input) and pass the content of the Console in as the input</w:t>
+        <w:t>The “Submit” will call Controller.sendString(String input) and pass the content of the Console in as the input</w:t>
       </w:r>
     </w:p>
     <w:p>
@@ -1808,44 +1203,7 @@
     <w:p>
       <w:r>
         <w:tab/>
-        <w:t xml:space="preserve">The “Up” button will call </w:t>
-      </w:r>
-      <w:proofErr w:type="spellStart"/>
-      <w:proofErr w:type="gramStart"/>
-      <w:r>
-        <w:t>Controller.sendString</w:t>
-      </w:r>
-      <w:proofErr w:type="spellEnd"/>
-      <w:r>
-        <w:t>(</w:t>
-      </w:r>
-      <w:proofErr w:type="gramEnd"/>
-      <w:r>
-        <w:t>String input) and pass in the String (“</w:t>
-      </w:r>
-      <w:proofErr w:type="spellStart"/>
-      <w:r>
-        <w:t>fd</w:t>
-      </w:r>
-      <w:proofErr w:type="spellEnd"/>
-      <w:r>
-        <w:t xml:space="preserve"> ” + DISPLACEMNET_MAGNITUDE) from the “Displacement Slider”.  This simply sends the command as though it </w:t>
-      </w:r>
-      <w:proofErr w:type="gramStart"/>
-      <w:r>
-        <w:t>were entered</w:t>
-      </w:r>
-      <w:proofErr w:type="gramEnd"/>
-      <w:r>
-        <w:t xml:space="preserve"> through the console.  Commands sent via Buttons </w:t>
-      </w:r>
-      <w:proofErr w:type="gramStart"/>
-      <w:r>
-        <w:t>are logged</w:t>
-      </w:r>
-      <w:proofErr w:type="gramEnd"/>
-      <w:r>
-        <w:t xml:space="preserve"> in the command history.</w:t>
+        <w:t>The “Up” button will call Controller.sendString(String input) and pass in the String (“fd ” + DISPLACEMNET_MAGNITUDE) from the “Displacement Slider”.  This simply sends the command as though it were entered through the console.  Commands sent via Buttons are logged in the command history.</w:t>
       </w:r>
     </w:p>
     <w:p>
@@ -1863,28 +1221,7 @@
     <w:p>
       <w:r>
         <w:tab/>
-        <w:t xml:space="preserve">The “Down” button will call </w:t>
-      </w:r>
-      <w:proofErr w:type="spellStart"/>
-      <w:proofErr w:type="gramStart"/>
-      <w:r>
-        <w:t>Controller.sendString</w:t>
-      </w:r>
-      <w:proofErr w:type="spellEnd"/>
-      <w:r>
-        <w:t>(</w:t>
-      </w:r>
-      <w:proofErr w:type="gramEnd"/>
-      <w:r>
-        <w:t>String input) and pass in the String (“</w:t>
-      </w:r>
-      <w:proofErr w:type="spellStart"/>
-      <w:r>
-        <w:t>fd</w:t>
-      </w:r>
-      <w:proofErr w:type="spellEnd"/>
-      <w:r>
-        <w:t xml:space="preserve"> ” + -DISPLACEMENT_MAGNITUDE). This will function much like the “Up” button</w:t>
+        <w:t>The “Down” button will call Controller.sendString(String input) and pass in the String (“fd ” + -DISPLACEMENT_MAGNITUDE). This will function much like the “Up” button</w:t>
       </w:r>
     </w:p>
     <w:p>
@@ -1903,20 +1240,7 @@
       <w:r>
         <w:lastRenderedPageBreak/>
         <w:tab/>
-        <w:t xml:space="preserve">The “Rotate Left” button will call </w:t>
-      </w:r>
-      <w:proofErr w:type="spellStart"/>
-      <w:proofErr w:type="gramStart"/>
-      <w:r>
-        <w:t>Controller.sendString</w:t>
-      </w:r>
-      <w:proofErr w:type="spellEnd"/>
-      <w:r>
-        <w:t>(</w:t>
-      </w:r>
-      <w:proofErr w:type="gramEnd"/>
-      <w:r>
-        <w:t>String input) and pass in the String (“Left ” + ANGLE_MAGNITUDE)</w:t>
+        <w:t>The “Rotate Left” button will call Controller.sendString(String input) and pass in the String (“Left ” + ANGLE_MAGNITUDE)</w:t>
       </w:r>
     </w:p>
     <w:p>
@@ -1934,20 +1258,7 @@
     <w:p>
       <w:r>
         <w:tab/>
-        <w:t xml:space="preserve">The “Rotate Left” button will call </w:t>
-      </w:r>
-      <w:proofErr w:type="spellStart"/>
-      <w:proofErr w:type="gramStart"/>
-      <w:r>
-        <w:t>Controller.sendString</w:t>
-      </w:r>
-      <w:proofErr w:type="spellEnd"/>
-      <w:r>
-        <w:t>(</w:t>
-      </w:r>
-      <w:proofErr w:type="gramEnd"/>
-      <w:r>
-        <w:t>String input) and pass in the String (“Right  ” + ANGLE_MAGNITUDE)</w:t>
+        <w:t>The “Rotate Left” button will call Controller.sendString(String input) and pass in the String (“Right  ” + ANGLE_MAGNITUDE)</w:t>
       </w:r>
     </w:p>
     <w:p/>
@@ -1998,32 +1309,47 @@
           <w:noProof/>
         </w:rPr>
         <w:drawing>
-          <wp:inline distT="0" distB="0" distL="0" distR="0">
-            <wp:extent cx="4457700" cy="4419600"/>
+          <wp:inline distT="0" distB="0" distL="0" distR="0" wp14:anchorId="25A91F4F" wp14:editId="6422E753">
+            <wp:extent cx="4686300" cy="3564792"/>
             <wp:effectExtent l="0" t="0" r="0" b="0"/>
-            <wp:docPr id="4" name="image03.png"/>
-            <wp:cNvGraphicFramePr/>
+            <wp:docPr id="5" name="Picture 5" descr="SSD:Users:srwareham:Desktop:Screen Shot 2013-03-25 at 7.01.17 PM.png"/>
+            <wp:cNvGraphicFramePr>
+              <a:graphicFrameLocks xmlns:a="http://schemas.openxmlformats.org/drawingml/2006/main" noChangeAspect="1"/>
+            </wp:cNvGraphicFramePr>
             <a:graphic xmlns:a="http://schemas.openxmlformats.org/drawingml/2006/main">
               <a:graphicData uri="http://schemas.openxmlformats.org/drawingml/2006/picture">
                 <pic:pic xmlns:pic="http://schemas.openxmlformats.org/drawingml/2006/picture">
                   <pic:nvPicPr>
-                    <pic:cNvPr id="0" name="image03.png"/>
-                    <pic:cNvPicPr preferRelativeResize="0"/>
+                    <pic:cNvPr id="0" name="Picture 1" descr="SSD:Users:srwareham:Desktop:Screen Shot 2013-03-25 at 7.01.17 PM.png"/>
+                    <pic:cNvPicPr>
+                      <a:picLocks noChangeAspect="1" noChangeArrowheads="1"/>
+                    </pic:cNvPicPr>
                   </pic:nvPicPr>
                   <pic:blipFill>
-                    <a:blip r:embed="rId6"/>
+                    <a:blip r:embed="rId6">
+                      <a:extLst>
+                        <a:ext uri="{28A0092B-C50C-407E-A947-70E740481C1C}">
+                          <a14:useLocalDpi xmlns:a14="http://schemas.microsoft.com/office/drawing/2010/main" val="0"/>
+                        </a:ext>
+                      </a:extLst>
+                    </a:blip>
+                    <a:srcRect/>
                     <a:stretch>
                       <a:fillRect/>
                     </a:stretch>
                   </pic:blipFill>
-                  <pic:spPr>
+                  <pic:spPr bwMode="auto">
                     <a:xfrm>
                       <a:off x="0" y="0"/>
-                      <a:ext cx="4457700" cy="4419600"/>
+                      <a:ext cx="4686300" cy="3564792"/>
                     </a:xfrm>
                     <a:prstGeom prst="rect">
                       <a:avLst/>
                     </a:prstGeom>
+                    <a:noFill/>
+                    <a:ln>
+                      <a:noFill/>
+                    </a:ln>
                   </pic:spPr>
                 </pic:pic>
               </a:graphicData>
@@ -2032,9 +1358,125 @@
         </w:drawing>
       </w:r>
     </w:p>
+    <w:p>
+      <w:pPr>
+        <w:jc w:val="center"/>
+      </w:pPr>
+    </w:p>
     <w:p/>
+    <w:p>
+      <w:r>
+        <w:rPr>
+          <w:noProof/>
+        </w:rPr>
+        <w:lastRenderedPageBreak/>
+        <w:drawing>
+          <wp:inline distT="0" distB="0" distL="0" distR="0" wp14:anchorId="2A113BE3" wp14:editId="72333A0B">
+            <wp:extent cx="4686300" cy="3552356"/>
+            <wp:effectExtent l="0" t="0" r="0" b="3810"/>
+            <wp:docPr id="6" name="Picture 6" descr="SSD:Users:srwareham:Desktop:Screen Shot 2013-03-25 at 7.01.53 PM.png"/>
+            <wp:cNvGraphicFramePr>
+              <a:graphicFrameLocks xmlns:a="http://schemas.openxmlformats.org/drawingml/2006/main" noChangeAspect="1"/>
+            </wp:cNvGraphicFramePr>
+            <a:graphic xmlns:a="http://schemas.openxmlformats.org/drawingml/2006/main">
+              <a:graphicData uri="http://schemas.openxmlformats.org/drawingml/2006/picture">
+                <pic:pic xmlns:pic="http://schemas.openxmlformats.org/drawingml/2006/picture">
+                  <pic:nvPicPr>
+                    <pic:cNvPr id="0" name="Picture 2" descr="SSD:Users:srwareham:Desktop:Screen Shot 2013-03-25 at 7.01.53 PM.png"/>
+                    <pic:cNvPicPr>
+                      <a:picLocks noChangeAspect="1" noChangeArrowheads="1"/>
+                    </pic:cNvPicPr>
+                  </pic:nvPicPr>
+                  <pic:blipFill>
+                    <a:blip r:embed="rId7">
+                      <a:extLst>
+                        <a:ext uri="{28A0092B-C50C-407E-A947-70E740481C1C}">
+                          <a14:useLocalDpi xmlns:a14="http://schemas.microsoft.com/office/drawing/2010/main" val="0"/>
+                        </a:ext>
+                      </a:extLst>
+                    </a:blip>
+                    <a:srcRect/>
+                    <a:stretch>
+                      <a:fillRect/>
+                    </a:stretch>
+                  </pic:blipFill>
+                  <pic:spPr bwMode="auto">
+                    <a:xfrm>
+                      <a:off x="0" y="0"/>
+                      <a:ext cx="4687467" cy="3553241"/>
+                    </a:xfrm>
+                    <a:prstGeom prst="rect">
+                      <a:avLst/>
+                    </a:prstGeom>
+                    <a:noFill/>
+                    <a:ln>
+                      <a:noFill/>
+                    </a:ln>
+                  </pic:spPr>
+                </pic:pic>
+              </a:graphicData>
+            </a:graphic>
+          </wp:inline>
+        </w:drawing>
+      </w:r>
+    </w:p>
     <w:p/>
     <w:p>
+      <w:r>
+        <w:rPr>
+          <w:noProof/>
+        </w:rPr>
+        <w:drawing>
+          <wp:inline distT="0" distB="0" distL="0" distR="0" wp14:anchorId="3246BC3F" wp14:editId="5EB0874A">
+            <wp:extent cx="4751273" cy="3683000"/>
+            <wp:effectExtent l="0" t="0" r="0" b="0"/>
+            <wp:docPr id="7" name="Picture 7" descr="SSD:Users:srwareham:Desktop:Screen Shot 2013-03-25 at 7.02.08 PM.png"/>
+            <wp:cNvGraphicFramePr>
+              <a:graphicFrameLocks xmlns:a="http://schemas.openxmlformats.org/drawingml/2006/main" noChangeAspect="1"/>
+            </wp:cNvGraphicFramePr>
+            <a:graphic xmlns:a="http://schemas.openxmlformats.org/drawingml/2006/main">
+              <a:graphicData uri="http://schemas.openxmlformats.org/drawingml/2006/picture">
+                <pic:pic xmlns:pic="http://schemas.openxmlformats.org/drawingml/2006/picture">
+                  <pic:nvPicPr>
+                    <pic:cNvPr id="0" name="Picture 3" descr="SSD:Users:srwareham:Desktop:Screen Shot 2013-03-25 at 7.02.08 PM.png"/>
+                    <pic:cNvPicPr>
+                      <a:picLocks noChangeAspect="1" noChangeArrowheads="1"/>
+                    </pic:cNvPicPr>
+                  </pic:nvPicPr>
+                  <pic:blipFill>
+                    <a:blip r:embed="rId8">
+                      <a:extLst>
+                        <a:ext uri="{28A0092B-C50C-407E-A947-70E740481C1C}">
+                          <a14:useLocalDpi xmlns:a14="http://schemas.microsoft.com/office/drawing/2010/main" val="0"/>
+                        </a:ext>
+                      </a:extLst>
+                    </a:blip>
+                    <a:srcRect/>
+                    <a:stretch>
+                      <a:fillRect/>
+                    </a:stretch>
+                  </pic:blipFill>
+                  <pic:spPr bwMode="auto">
+                    <a:xfrm>
+                      <a:off x="0" y="0"/>
+                      <a:ext cx="4751273" cy="3683000"/>
+                    </a:xfrm>
+                    <a:prstGeom prst="rect">
+                      <a:avLst/>
+                    </a:prstGeom>
+                    <a:noFill/>
+                    <a:ln>
+                      <a:noFill/>
+                    </a:ln>
+                  </pic:spPr>
+                </pic:pic>
+              </a:graphicData>
+            </a:graphic>
+          </wp:inline>
+        </w:drawing>
+      </w:r>
+    </w:p>
+    <w:p>
       <w:pPr>
         <w:jc w:val="center"/>
       </w:pPr>
@@ -2048,6 +1490,13 @@
       <w:pPr>
         <w:jc w:val="center"/>
       </w:pPr>
+    </w:p>
+    <w:p>
+      <w:pPr>
+        <w:jc w:val="center"/>
+      </w:pPr>
+      <w:bookmarkStart w:id="0" w:name="_GoBack"/>
+      <w:bookmarkEnd w:id="0"/>
     </w:p>
     <w:p>
       <w:pPr>
@@ -2084,7 +1533,7 @@
           <w:noProof/>
         </w:rPr>
         <w:drawing>
-          <wp:inline distT="0" distB="0" distL="0" distR="0" wp14:anchorId="37C74C04" wp14:editId="73BBFB22">
+          <wp:inline distT="0" distB="0" distL="0" distR="0" wp14:anchorId="354309E2" wp14:editId="67DF016F">
             <wp:extent cx="5210175" cy="3907631"/>
             <wp:effectExtent l="0" t="0" r="0" b="0"/>
             <wp:docPr id="3" name="image02.jpg"/>
@@ -2097,7 +1546,7 @@
                     <pic:cNvPicPr preferRelativeResize="0"/>
                   </pic:nvPicPr>
                   <pic:blipFill>
-                    <a:blip r:embed="rId7"/>
+                    <a:blip r:embed="rId9"/>
                     <a:stretch>
                       <a:fillRect/>
                     </a:stretch>
@@ -2127,7 +1576,7 @@
           <w:noProof/>
         </w:rPr>
         <w:drawing>
-          <wp:inline distT="0" distB="0" distL="0" distR="0" wp14:anchorId="72832239" wp14:editId="2BC4D301">
+          <wp:inline distT="0" distB="0" distL="0" distR="0" wp14:anchorId="7146F376" wp14:editId="49F6E489">
             <wp:extent cx="5572125" cy="3133725"/>
             <wp:effectExtent l="0" t="0" r="0" b="0"/>
             <wp:docPr id="1" name="image00.jpg"/>
@@ -2140,7 +1589,7 @@
                     <pic:cNvPicPr preferRelativeResize="0"/>
                   </pic:nvPicPr>
                   <pic:blipFill>
-                    <a:blip r:embed="rId8"/>
+                    <a:blip r:embed="rId10"/>
                     <a:stretch>
                       <a:fillRect/>
                     </a:stretch>
@@ -2172,7 +1621,7 @@
         </w:rPr>
         <w:lastRenderedPageBreak/>
         <w:drawing>
-          <wp:inline distT="0" distB="0" distL="0" distR="0">
+          <wp:inline distT="0" distB="0" distL="0" distR="0" wp14:anchorId="1FAA408D" wp14:editId="617B2076">
             <wp:extent cx="4562475" cy="3419475"/>
             <wp:effectExtent l="0" t="0" r="0" b="0"/>
             <wp:docPr id="2" name="image01.jpg"/>
@@ -2185,7 +1634,7 @@
                     <pic:cNvPicPr preferRelativeResize="0"/>
                   </pic:nvPicPr>
                   <pic:blipFill>
-                    <a:blip r:embed="rId9"/>
+                    <a:blip r:embed="rId11"/>
                     <a:stretch>
                       <a:fillRect/>
                     </a:stretch>
@@ -2216,7 +1665,7 @@
 </file>
 
 <file path=word/numbering.xml><?xml version="1.0" encoding="utf-8"?>
-<w:numbering xmlns:wpc="http://schemas.microsoft.com/office/word/2010/wordprocessingCanvas" xmlns:mc="http://schemas.openxmlformats.org/markup-compatibility/2006" xmlns:o="urn:schemas-microsoft-com:office:office" xmlns:r="http://schemas.openxmlformats.org/officeDocument/2006/relationships" xmlns:m="http://schemas.openxmlformats.org/officeDocument/2006/math" xmlns:v="urn:schemas-microsoft-com:vml" xmlns:wp14="http://schemas.microsoft.com/office/word/2010/wordprocessingDrawing" xmlns:wp="http://schemas.openxmlformats.org/drawingml/2006/wordprocessingDrawing" xmlns:w10="urn:schemas-microsoft-com:office:word" xmlns:w="http://schemas.openxmlformats.org/wordprocessingml/2006/main" xmlns:w14="http://schemas.microsoft.com/office/word/2010/wordml" xmlns:wpg="http://schemas.microsoft.com/office/word/2010/wordprocessingGroup" xmlns:wpi="http://schemas.microsoft.com/office/word/2010/wordprocessingInk" xmlns:wne="http://schemas.microsoft.com/office/word/2006/wordml" xmlns:wps="http://schemas.microsoft.com/office/word/2010/wordprocessingShape" mc:Ignorable="w14 wp14">
+<w:numbering xmlns:wpc="http://schemas.microsoft.com/office/word/2010/wordprocessingCanvas" xmlns:mo="http://schemas.microsoft.com/office/mac/office/2008/main" xmlns:mc="http://schemas.openxmlformats.org/markup-compatibility/2006" xmlns:mv="urn:schemas-microsoft-com:mac:vml" xmlns:o="urn:schemas-microsoft-com:office:office" xmlns:r="http://schemas.openxmlformats.org/officeDocument/2006/relationships" xmlns:m="http://schemas.openxmlformats.org/officeDocument/2006/math" xmlns:v="urn:schemas-microsoft-com:vml" xmlns:wp14="http://schemas.microsoft.com/office/word/2010/wordprocessingDrawing" xmlns:wp="http://schemas.openxmlformats.org/drawingml/2006/wordprocessingDrawing" xmlns:w10="urn:schemas-microsoft-com:office:word" xmlns:w="http://schemas.openxmlformats.org/wordprocessingml/2006/main" xmlns:w14="http://schemas.microsoft.com/office/word/2010/wordml" xmlns:wpg="http://schemas.microsoft.com/office/word/2010/wordprocessingGroup" xmlns:wpi="http://schemas.microsoft.com/office/word/2010/wordprocessingInk" xmlns:wne="http://schemas.microsoft.com/office/word/2006/wordml" xmlns:wps="http://schemas.microsoft.com/office/word/2010/wordprocessingShape" mc:Ignorable="w14 wp14">
   <w:abstractNum w:abstractNumId="0">
     <w:nsid w:val="01D046D9"/>
     <w:multiLevelType w:val="multilevel"/>
@@ -2989,7 +2438,7 @@
       </w:pPr>
     </w:pPrDefault>
   </w:docDefaults>
-  <w:latentStyles w:defLockedState="0" w:defUIPriority="99" w:defSemiHidden="1" w:defUnhideWhenUsed="1" w:defQFormat="0" w:count="267">
+  <w:latentStyles w:defLockedState="0" w:defUIPriority="99" w:defSemiHidden="1" w:defUnhideWhenUsed="1" w:defQFormat="0" w:count="276">
     <w:lsdException w:name="Normal" w:semiHidden="0" w:uiPriority="0" w:unhideWhenUsed="0" w:qFormat="1"/>
     <w:lsdException w:name="heading 1" w:semiHidden="0" w:uiPriority="9" w:unhideWhenUsed="0" w:qFormat="1"/>
     <w:lsdException w:name="heading 2" w:uiPriority="9" w:qFormat="1"/>
@@ -3307,7 +2756,7 @@
 </file>
 
 <file path=word/stylesWithEffects.xml><?xml version="1.0" encoding="utf-8"?>
-<w:styles xmlns:wpc="http://schemas.microsoft.com/office/word/2010/wordprocessingCanvas" xmlns:mc="http://schemas.openxmlformats.org/markup-compatibility/2006" xmlns:o="urn:schemas-microsoft-com:office:office" xmlns:r="http://schemas.openxmlformats.org/officeDocument/2006/relationships" xmlns:m="http://schemas.openxmlformats.org/officeDocument/2006/math" xmlns:v="urn:schemas-microsoft-com:vml" xmlns:wp14="http://schemas.microsoft.com/office/word/2010/wordprocessingDrawing" xmlns:wp="http://schemas.openxmlformats.org/drawingml/2006/wordprocessingDrawing" xmlns:w10="urn:schemas-microsoft-com:office:word" xmlns:w="http://schemas.openxmlformats.org/wordprocessingml/2006/main" xmlns:w14="http://schemas.microsoft.com/office/word/2010/wordml" xmlns:wpg="http://schemas.microsoft.com/office/word/2010/wordprocessingGroup" xmlns:wpi="http://schemas.microsoft.com/office/word/2010/wordprocessingInk" xmlns:wne="http://schemas.microsoft.com/office/word/2006/wordml" xmlns:wps="http://schemas.microsoft.com/office/word/2010/wordprocessingShape" mc:Ignorable="w14 wp14">
+<w:styles xmlns:wpc="http://schemas.microsoft.com/office/word/2010/wordprocessingCanvas" xmlns:mo="http://schemas.microsoft.com/office/mac/office/2008/main" xmlns:mc="http://schemas.openxmlformats.org/markup-compatibility/2006" xmlns:mv="urn:schemas-microsoft-com:mac:vml" xmlns:o="urn:schemas-microsoft-com:office:office" xmlns:r="http://schemas.openxmlformats.org/officeDocument/2006/relationships" xmlns:m="http://schemas.openxmlformats.org/officeDocument/2006/math" xmlns:v="urn:schemas-microsoft-com:vml" xmlns:wp14="http://schemas.microsoft.com/office/word/2010/wordprocessingDrawing" xmlns:wp="http://schemas.openxmlformats.org/drawingml/2006/wordprocessingDrawing" xmlns:w10="urn:schemas-microsoft-com:office:word" xmlns:w="http://schemas.openxmlformats.org/wordprocessingml/2006/main" xmlns:w14="http://schemas.microsoft.com/office/word/2010/wordml" xmlns:wpg="http://schemas.microsoft.com/office/word/2010/wordprocessingGroup" xmlns:wpi="http://schemas.microsoft.com/office/word/2010/wordprocessingInk" xmlns:wne="http://schemas.microsoft.com/office/word/2006/wordml" xmlns:wps="http://schemas.microsoft.com/office/word/2010/wordprocessingShape" mc:Ignorable="w14 wp14">
   <w:docDefaults>
     <w:rPrDefault>
       <w:rPr>
@@ -3323,7 +2772,7 @@
       </w:pPr>
     </w:pPrDefault>
   </w:docDefaults>
-  <w:latentStyles w:defLockedState="0" w:defUIPriority="99" w:defSemiHidden="1" w:defUnhideWhenUsed="1" w:defQFormat="0" w:count="267">
+  <w:latentStyles w:defLockedState="0" w:defUIPriority="99" w:defSemiHidden="1" w:defUnhideWhenUsed="1" w:defQFormat="0" w:count="276">
     <w:lsdException w:name="Normal" w:semiHidden="0" w:uiPriority="0" w:unhideWhenUsed="0" w:qFormat="1"/>
     <w:lsdException w:name="heading 1" w:semiHidden="0" w:uiPriority="9" w:unhideWhenUsed="0" w:qFormat="1"/>
     <w:lsdException w:name="heading 2" w:uiPriority="9" w:qFormat="1"/>

</xml_diff>